<commit_message>
Update Digital system to pay society maintenance.docx
updated file containing UI
</commit_message>
<xml_diff>
--- a/docs/Digital system to pay society maintenance.docx
+++ b/docs/Digital system to pay society maintenance.docx
@@ -118,21 +118,12 @@
           </mc:Fallback>
         </mc:AlternateContent>
       </w:r>
-      <w:proofErr w:type="spellStart"/>
       <w:r>
         <w:rPr>
           <w:rFonts w:ascii="Consolas" w:hAnsi="Consolas" w:cs="Consolas"/>
           <w:color w:val="FFFFFF"/>
         </w:rPr>
-        <w:t>metaDataLoc</w:t>
-      </w:r>
-      <w:proofErr w:type="spellEnd"/>
-      <w:r>
-        <w:rPr>
-          <w:rFonts w:ascii="Consolas" w:hAnsi="Consolas" w:cs="Consolas"/>
-          <w:color w:val="FFFFFF"/>
-        </w:rPr>
-        <w:t xml:space="preserve"> </w:t>
+        <w:t xml:space="preserve">metaDataLoc </w:t>
       </w:r>
     </w:p>
     <w:p>
@@ -206,23 +197,7 @@
                                 <w:i/>
                                 <w:iCs/>
                               </w:rPr>
-                              <w:t xml:space="preserve">A </w:t>
-                            </w:r>
-                            <w:proofErr w:type="gramStart"/>
-                            <w:r>
-                              <w:rPr>
-                                <w:i/>
-                                <w:iCs/>
-                              </w:rPr>
-                              <w:t>hassle free</w:t>
-                            </w:r>
-                            <w:proofErr w:type="gramEnd"/>
-                            <w:r>
-                              <w:rPr>
-                                <w:i/>
-                                <w:iCs/>
-                              </w:rPr>
-                              <w:t xml:space="preserve"> system to pay your society maintenance</w:t>
+                              <w:t>A hassle free system to pay your society maintenance</w:t>
                             </w:r>
                           </w:p>
                         </w:txbxContent>
@@ -447,8 +422,10 @@
                               <w:jc w:val="center"/>
                             </w:pPr>
                             <w:r>
-                              <w:t xml:space="preserve">Select / Enter </w:t>
-                            </w:r>
+                              <w:t xml:space="preserve">Select </w:t>
+                            </w:r>
+                            <w:bookmarkStart w:id="0" w:name="_GoBack"/>
+                            <w:bookmarkEnd w:id="0"/>
                             <w:r>
                               <w:t>Society</w:t>
                             </w:r>
@@ -483,8 +460,10 @@
                         <w:jc w:val="center"/>
                       </w:pPr>
                       <w:r>
-                        <w:t xml:space="preserve">Select / Enter </w:t>
-                      </w:r>
+                        <w:t xml:space="preserve">Select </w:t>
+                      </w:r>
+                      <w:bookmarkStart w:id="1" w:name="_GoBack"/>
+                      <w:bookmarkEnd w:id="1"/>
                       <w:r>
                         <w:t>Society</w:t>
                       </w:r>
@@ -978,9 +957,8 @@
                                   <w14:round/>
                                 </w14:textOutline>
                               </w:rPr>
-                              <w:t xml:space="preserve">Society name – xxx Flat no – 000 Owner – </w:t>
-                            </w:r>
-                            <w:proofErr w:type="spellStart"/>
+                              <w:t xml:space="preserve">Society name – xxx Flat no – 000 Owner – yyy </w:t>
+                            </w:r>
                             <w:r>
                               <w:rPr>
                                 <w:color w:val="000000" w:themeColor="text1"/>
@@ -995,59 +973,8 @@
                                   <w14:round/>
                                 </w14:textOutline>
                               </w:rPr>
-                              <w:t>yyy</w:t>
-                            </w:r>
-                            <w:proofErr w:type="spellEnd"/>
-                            <w:r>
-                              <w:rPr>
-                                <w:color w:val="000000" w:themeColor="text1"/>
-                                <w14:shadow w14:blurRad="38100" w14:dist="19050" w14:dir="2700000" w14:sx="100000" w14:sy="100000" w14:kx="0" w14:ky="0" w14:algn="tl">
-                                  <w14:schemeClr w14:val="dk1">
-                                    <w14:alpha w14:val="60000"/>
-                                  </w14:schemeClr>
-                                </w14:shadow>
-                                <w14:textOutline w14:w="0" w14:cap="flat" w14:cmpd="sng" w14:algn="ctr">
-                                  <w14:noFill/>
-                                  <w14:prstDash w14:val="solid"/>
-                                  <w14:round/>
-                                </w14:textOutline>
-                              </w:rPr>
-                              <w:t xml:space="preserve"> </w:t>
-                            </w:r>
-                            <w:r>
-                              <w:rPr>
-                                <w:color w:val="000000" w:themeColor="text1"/>
-                                <w14:shadow w14:blurRad="38100" w14:dist="19050" w14:dir="2700000" w14:sx="100000" w14:sy="100000" w14:kx="0" w14:ky="0" w14:algn="tl">
-                                  <w14:schemeClr w14:val="dk1">
-                                    <w14:alpha w14:val="60000"/>
-                                  </w14:schemeClr>
-                                </w14:shadow>
-                                <w14:textOutline w14:w="0" w14:cap="flat" w14:cmpd="sng" w14:algn="ctr">
-                                  <w14:noFill/>
-                                  <w14:prstDash w14:val="solid"/>
-                                  <w14:round/>
-                                </w14:textOutline>
-                              </w:rPr>
-                              <w:t xml:space="preserve">                                                    Date – dd/mm/</w:t>
-                            </w:r>
-                            <w:proofErr w:type="spellStart"/>
-                            <w:r>
-                              <w:rPr>
-                                <w:color w:val="000000" w:themeColor="text1"/>
-                                <w14:shadow w14:blurRad="38100" w14:dist="19050" w14:dir="2700000" w14:sx="100000" w14:sy="100000" w14:kx="0" w14:ky="0" w14:algn="tl">
-                                  <w14:schemeClr w14:val="dk1">
-                                    <w14:alpha w14:val="60000"/>
-                                  </w14:schemeClr>
-                                </w14:shadow>
-                                <w14:textOutline w14:w="0" w14:cap="flat" w14:cmpd="sng" w14:algn="ctr">
-                                  <w14:noFill/>
-                                  <w14:prstDash w14:val="solid"/>
-                                  <w14:round/>
-                                </w14:textOutline>
-                              </w:rPr>
-                              <w:t>yy</w:t>
-                            </w:r>
-                            <w:proofErr w:type="spellEnd"/>
+                              <w:t xml:space="preserve">                                                    Date – dd/mm/yy</w:t>
+                            </w:r>
                           </w:p>
                           <w:p>
                             <w:pPr>
@@ -1129,59 +1056,7 @@
                                   <w14:round/>
                                 </w14:textOutline>
                               </w:rPr>
-                              <w:t xml:space="preserve">                                                                       Time </w:t>
-                            </w:r>
-                            <w:proofErr w:type="spellStart"/>
-                            <w:proofErr w:type="gramStart"/>
-                            <w:r>
-                              <w:rPr>
-                                <w:color w:val="000000" w:themeColor="text1"/>
-                                <w14:shadow w14:blurRad="38100" w14:dist="19050" w14:dir="2700000" w14:sx="100000" w14:sy="100000" w14:kx="0" w14:ky="0" w14:algn="tl">
-                                  <w14:schemeClr w14:val="dk1">
-                                    <w14:alpha w14:val="60000"/>
-                                  </w14:schemeClr>
-                                </w14:shadow>
-                                <w14:textOutline w14:w="0" w14:cap="flat" w14:cmpd="sng" w14:algn="ctr">
-                                  <w14:noFill/>
-                                  <w14:prstDash w14:val="solid"/>
-                                  <w14:round/>
-                                </w14:textOutline>
-                              </w:rPr>
-                              <w:t>hh</w:t>
-                            </w:r>
-                            <w:proofErr w:type="spellEnd"/>
-                            <w:r>
-                              <w:rPr>
-                                <w:color w:val="000000" w:themeColor="text1"/>
-                                <w14:shadow w14:blurRad="38100" w14:dist="19050" w14:dir="2700000" w14:sx="100000" w14:sy="100000" w14:kx="0" w14:ky="0" w14:algn="tl">
-                                  <w14:schemeClr w14:val="dk1">
-                                    <w14:alpha w14:val="60000"/>
-                                  </w14:schemeClr>
-                                </w14:shadow>
-                                <w14:textOutline w14:w="0" w14:cap="flat" w14:cmpd="sng" w14:algn="ctr">
-                                  <w14:noFill/>
-                                  <w14:prstDash w14:val="solid"/>
-                                  <w14:round/>
-                                </w14:textOutline>
-                              </w:rPr>
-                              <w:t>::</w:t>
-                            </w:r>
-                            <w:proofErr w:type="gramEnd"/>
-                            <w:r>
-                              <w:rPr>
-                                <w:color w:val="000000" w:themeColor="text1"/>
-                                <w14:shadow w14:blurRad="38100" w14:dist="19050" w14:dir="2700000" w14:sx="100000" w14:sy="100000" w14:kx="0" w14:ky="0" w14:algn="tl">
-                                  <w14:schemeClr w14:val="dk1">
-                                    <w14:alpha w14:val="60000"/>
-                                  </w14:schemeClr>
-                                </w14:shadow>
-                                <w14:textOutline w14:w="0" w14:cap="flat" w14:cmpd="sng" w14:algn="ctr">
-                                  <w14:noFill/>
-                                  <w14:prstDash w14:val="solid"/>
-                                  <w14:round/>
-                                </w14:textOutline>
-                              </w:rPr>
-                              <w:t>mm:</w:t>
+                              <w:t xml:space="preserve">                                                                       Time hh::mm:</w:t>
                             </w:r>
                           </w:p>
                           <w:p>
@@ -2292,25 +2167,12 @@
                               <w:t>Building name</w:t>
                             </w:r>
                             <w:r>
-                              <w:t xml:space="preserve">                         Dt- mm/dd/</w:t>
-                            </w:r>
-                            <w:proofErr w:type="spellStart"/>
-                            <w:r>
-                              <w:t>yy</w:t>
-                            </w:r>
-                            <w:proofErr w:type="spellEnd"/>
-                          </w:p>
-                          <w:p>
-                            <w:r>
-                              <w:t xml:space="preserve">            Dear </w:t>
-                            </w:r>
-                            <w:proofErr w:type="spellStart"/>
-                            <w:r>
-                              <w:t>yyy</w:t>
-                            </w:r>
-                            <w:proofErr w:type="spellEnd"/>
-                            <w:r>
-                              <w:t xml:space="preserve"> (Owner),</w:t>
+                              <w:t xml:space="preserve">                         Dt- mm/dd/yy</w:t>
+                            </w:r>
+                          </w:p>
+                          <w:p>
+                            <w:r>
+                              <w:t xml:space="preserve">            Dear yyy (Owner),</w:t>
                             </w:r>
                           </w:p>
                           <w:p>
@@ -2576,15 +2438,7 @@
         </w:tabs>
       </w:pPr>
       <w:r>
-        <w:t xml:space="preserve">An SMS shall also be sent to the </w:t>
-      </w:r>
-      <w:proofErr w:type="spellStart"/>
-      <w:r>
-        <w:t>Regsitered</w:t>
-      </w:r>
-      <w:proofErr w:type="spellEnd"/>
-      <w:r>
-        <w:t xml:space="preserve"> Mobile number and the Optional mobile number provided while doing the payment</w:t>
+        <w:t>An SMS shall also be sent to the Regsitered Mobile number and the Optional mobile number provided while doing the payment</w:t>
       </w:r>
     </w:p>
     <w:p>
@@ -2726,15 +2580,7 @@
         </w:tabs>
       </w:pPr>
       <w:r>
-        <w:t xml:space="preserve">Every chairman shall be given a unique passcode to login as a chairman for any </w:t>
-      </w:r>
-      <w:proofErr w:type="gramStart"/>
-      <w:r>
-        <w:t>particular society</w:t>
-      </w:r>
-      <w:proofErr w:type="gramEnd"/>
-      <w:r>
-        <w:t>.</w:t>
+        <w:t>Every chairman shall be given a unique passcode to login as a chairman for any particular society.</w:t>
       </w:r>
     </w:p>
     <w:p>
@@ -2774,15 +2620,7 @@
         </w:tabs>
       </w:pPr>
       <w:r>
-        <w:t xml:space="preserve">Set the </w:t>
-      </w:r>
-      <w:proofErr w:type="spellStart"/>
-      <w:r>
-        <w:t>isRented</w:t>
-      </w:r>
-      <w:proofErr w:type="spellEnd"/>
-      <w:r>
-        <w:t xml:space="preserve"> property True if a property goes for rent and vice-a-versa</w:t>
+        <w:t>Set the isRented property True if a property goes for rent and vice-a-versa</w:t>
       </w:r>
     </w:p>
     <w:p>
@@ -2865,13 +2703,8 @@
         </w:tabs>
       </w:pPr>
       <w:r>
-        <w:t xml:space="preserve">Screen 1 – This screen will be displayed when logged in as a chairman for a </w:t>
+        <w:t>Screen 1 – This screen will be displayed when logged in as a chairman for a particular Society</w:t>
       </w:r>
-      <w:proofErr w:type="gramStart"/>
-      <w:r>
-        <w:t>particular Society</w:t>
-      </w:r>
-      <w:proofErr w:type="gramEnd"/>
     </w:p>
     <w:p>
       <w:pPr>
@@ -2931,57 +2764,13 @@
                       <wps:txbx>
                         <w:txbxContent>
                           <w:p>
-                            <w:proofErr w:type="spellStart"/>
-                            <w:r>
-                              <w:t>Mr</w:t>
-                            </w:r>
-                            <w:proofErr w:type="spellEnd"/>
-                            <w:r>
-                              <w:t xml:space="preserve"> </w:t>
-                            </w:r>
-                            <w:proofErr w:type="spellStart"/>
-                            <w:proofErr w:type="gramStart"/>
-                            <w:r>
-                              <w:t>xyz</w:t>
-                            </w:r>
-                            <w:proofErr w:type="spellEnd"/>
-                            <w:r>
-                              <w:t xml:space="preserve">,   </w:t>
-                            </w:r>
-                            <w:proofErr w:type="gramEnd"/>
-                            <w:r>
-                              <w:t xml:space="preserve">                                                                                                                             Date dd/mm/</w:t>
-                            </w:r>
-                            <w:proofErr w:type="spellStart"/>
-                            <w:r>
-                              <w:t>yy</w:t>
-                            </w:r>
-                            <w:proofErr w:type="spellEnd"/>
-                          </w:p>
-                          <w:p>
-                            <w:r>
-                              <w:t xml:space="preserve">Chairman of Society </w:t>
-                            </w:r>
-                            <w:proofErr w:type="spellStart"/>
-                            <w:r>
-                              <w:t>abc</w:t>
-                            </w:r>
-                            <w:proofErr w:type="spellEnd"/>
-                            <w:r>
-                              <w:t xml:space="preserve">                                                                                                   Time </w:t>
-                            </w:r>
-                            <w:proofErr w:type="spellStart"/>
-                            <w:proofErr w:type="gramStart"/>
-                            <w:r>
-                              <w:t>hh</w:t>
-                            </w:r>
-                            <w:proofErr w:type="spellEnd"/>
-                            <w:r>
-                              <w:t>::</w:t>
-                            </w:r>
-                            <w:proofErr w:type="gramEnd"/>
-                            <w:r>
-                              <w:t>mm</w:t>
+                            <w:r>
+                              <w:t>Mr xyz,                                                                                                                                Date dd/mm/yy</w:t>
+                            </w:r>
+                          </w:p>
+                          <w:p>
+                            <w:r>
+                              <w:t>Chairman of Society abc                                                                                                   Time hh::mm</w:t>
                             </w:r>
                           </w:p>
                           <w:p>
@@ -3282,45 +3071,8 @@
                         <w:txbxContent>
                           <w:p>
                             <w:r>
-                              <w:t xml:space="preserve">Flat no                               </w:t>
-                            </w:r>
-                            <w:r>
-                              <w:t>Own</w:t>
-                            </w:r>
-                            <w:r>
-                              <w:t>er</w:t>
-                            </w:r>
-                            <w:r>
-                              <w:t xml:space="preserve"> </w:t>
-                            </w:r>
-                            <w:r>
-                              <w:t xml:space="preserve"> </w:t>
-                            </w:r>
-                            <w:r>
-                              <w:t xml:space="preserve">                            </w:t>
-                            </w:r>
-                            <w:r>
-                              <w:t>Amount due</w:t>
-                            </w:r>
-                            <w:r>
-                              <w:t xml:space="preserve">          </w:t>
-                            </w:r>
-                            <w:r>
-                              <w:t xml:space="preserve"> </w:t>
-                            </w:r>
-                            <w:r>
-                              <w:t xml:space="preserve">           </w:t>
-                            </w:r>
-                            <w:bookmarkStart w:id="0" w:name="_GoBack"/>
-                            <w:bookmarkEnd w:id="0"/>
-                            <w:r>
-                              <w:t xml:space="preserve">                                   </w:t>
-                            </w:r>
-                            <w:proofErr w:type="spellStart"/>
-                            <w:r>
-                              <w:t>isRented</w:t>
-                            </w:r>
-                            <w:proofErr w:type="spellEnd"/>
+                              <w:t>Flat no                               Owner                              Amount due                                                         isRented</w:t>
+                            </w:r>
                           </w:p>
                           <w:p>
                             <w:pPr>
@@ -3637,57 +3389,13 @@
                       <wps:txbx>
                         <w:txbxContent>
                           <w:p>
-                            <w:proofErr w:type="spellStart"/>
-                            <w:r>
-                              <w:t>Mr</w:t>
-                            </w:r>
-                            <w:proofErr w:type="spellEnd"/>
-                            <w:r>
-                              <w:t xml:space="preserve"> </w:t>
-                            </w:r>
-                            <w:proofErr w:type="spellStart"/>
-                            <w:proofErr w:type="gramStart"/>
-                            <w:r>
-                              <w:t>xyz</w:t>
-                            </w:r>
-                            <w:proofErr w:type="spellEnd"/>
-                            <w:r>
-                              <w:t xml:space="preserve">,   </w:t>
-                            </w:r>
-                            <w:proofErr w:type="gramEnd"/>
-                            <w:r>
-                              <w:t xml:space="preserve">                                                                                                                             Date dd/mm/</w:t>
-                            </w:r>
-                            <w:proofErr w:type="spellStart"/>
-                            <w:r>
-                              <w:t>yy</w:t>
-                            </w:r>
-                            <w:proofErr w:type="spellEnd"/>
-                          </w:p>
-                          <w:p>
-                            <w:r>
-                              <w:t xml:space="preserve">Chairman of Society </w:t>
-                            </w:r>
-                            <w:proofErr w:type="spellStart"/>
-                            <w:r>
-                              <w:t>abc</w:t>
-                            </w:r>
-                            <w:proofErr w:type="spellEnd"/>
-                            <w:r>
-                              <w:t xml:space="preserve">                                                                                                   Time </w:t>
-                            </w:r>
-                            <w:proofErr w:type="spellStart"/>
-                            <w:proofErr w:type="gramStart"/>
-                            <w:r>
-                              <w:t>hh</w:t>
-                            </w:r>
-                            <w:proofErr w:type="spellEnd"/>
-                            <w:r>
-                              <w:t>::</w:t>
-                            </w:r>
-                            <w:proofErr w:type="gramEnd"/>
-                            <w:r>
-                              <w:t>mm</w:t>
+                            <w:r>
+                              <w:t>Mr xyz,                                                                                                                                Date dd/mm/yy</w:t>
+                            </w:r>
+                          </w:p>
+                          <w:p>
+                            <w:r>
+                              <w:t>Chairman of Society abc                                                                                                   Time hh::mm</w:t>
                             </w:r>
                           </w:p>
                           <w:p/>
@@ -4643,13 +4351,8 @@
                               <w:jc w:val="center"/>
                             </w:pPr>
                             <w:r>
-                              <w:t xml:space="preserve">Drop down </w:t>
-                            </w:r>
-                            <w:proofErr w:type="spellStart"/>
-                            <w:r>
-                              <w:t>forMonth</w:t>
-                            </w:r>
-                            <w:proofErr w:type="spellEnd"/>
+                              <w:t>Drop down forMonth</w:t>
+                            </w:r>
                           </w:p>
                         </w:txbxContent>
                       </wps:txbx>
@@ -4748,57 +4451,13 @@
                       <wps:txbx>
                         <w:txbxContent>
                           <w:p>
-                            <w:proofErr w:type="spellStart"/>
-                            <w:r>
-                              <w:t>Mr</w:t>
-                            </w:r>
-                            <w:proofErr w:type="spellEnd"/>
-                            <w:r>
-                              <w:t xml:space="preserve"> </w:t>
-                            </w:r>
-                            <w:proofErr w:type="spellStart"/>
-                            <w:proofErr w:type="gramStart"/>
-                            <w:r>
-                              <w:t>xyz</w:t>
-                            </w:r>
-                            <w:proofErr w:type="spellEnd"/>
-                            <w:r>
-                              <w:t xml:space="preserve">,   </w:t>
-                            </w:r>
-                            <w:proofErr w:type="gramEnd"/>
-                            <w:r>
-                              <w:t xml:space="preserve">                                                                                                                             Date dd/mm/</w:t>
-                            </w:r>
-                            <w:proofErr w:type="spellStart"/>
-                            <w:r>
-                              <w:t>yy</w:t>
-                            </w:r>
-                            <w:proofErr w:type="spellEnd"/>
-                          </w:p>
-                          <w:p>
-                            <w:r>
-                              <w:t xml:space="preserve">Chairman of Society </w:t>
-                            </w:r>
-                            <w:proofErr w:type="spellStart"/>
-                            <w:r>
-                              <w:t>abc</w:t>
-                            </w:r>
-                            <w:proofErr w:type="spellEnd"/>
-                            <w:r>
-                              <w:t xml:space="preserve">                                                                                                   Time </w:t>
-                            </w:r>
-                            <w:proofErr w:type="spellStart"/>
-                            <w:proofErr w:type="gramStart"/>
-                            <w:r>
-                              <w:t>hh</w:t>
-                            </w:r>
-                            <w:proofErr w:type="spellEnd"/>
-                            <w:r>
-                              <w:t>::</w:t>
-                            </w:r>
-                            <w:proofErr w:type="gramEnd"/>
-                            <w:r>
-                              <w:t>mm</w:t>
+                            <w:r>
+                              <w:t>Mr xyz,                                                                                                                                Date dd/mm/yy</w:t>
+                            </w:r>
+                          </w:p>
+                          <w:p>
+                            <w:r>
+                              <w:t>Chairman of Society abc                                                                                                   Time hh::mm</w:t>
                             </w:r>
                           </w:p>
                           <w:p>
@@ -5405,6 +5064,7 @@
     <w:lsdException w:name="HTML Sample" w:semiHidden="1" w:unhideWhenUsed="1"/>
     <w:lsdException w:name="HTML Typewriter" w:semiHidden="1" w:unhideWhenUsed="1"/>
     <w:lsdException w:name="HTML Variable" w:semiHidden="1" w:unhideWhenUsed="1"/>
+    <w:lsdException w:name="Normal Table" w:semiHidden="1" w:unhideWhenUsed="1"/>
     <w:lsdException w:name="annotation subject" w:semiHidden="1" w:unhideWhenUsed="1"/>
     <w:lsdException w:name="No List" w:semiHidden="1" w:unhideWhenUsed="1"/>
     <w:lsdException w:name="Outline List 1" w:semiHidden="1" w:unhideWhenUsed="1"/>
@@ -5451,8 +5111,10 @@
     <w:lsdException w:name="Table Subtle 2" w:semiHidden="1" w:unhideWhenUsed="1"/>
     <w:lsdException w:name="Table Web 1" w:semiHidden="1" w:unhideWhenUsed="1"/>
     <w:lsdException w:name="Table Web 2" w:semiHidden="1" w:unhideWhenUsed="1"/>
+    <w:lsdException w:name="Table Web 3" w:semiHidden="1" w:unhideWhenUsed="1"/>
     <w:lsdException w:name="Balloon Text" w:semiHidden="1" w:unhideWhenUsed="1"/>
     <w:lsdException w:name="Table Grid" w:uiPriority="39"/>
+    <w:lsdException w:name="Table Theme" w:semiHidden="1" w:unhideWhenUsed="1"/>
     <w:lsdException w:name="Placeholder Text" w:semiHidden="1"/>
     <w:lsdException w:name="No Spacing" w:uiPriority="1" w:qFormat="1"/>
     <w:lsdException w:name="Light Shading" w:uiPriority="60"/>

</xml_diff>